<commit_message>
Zwischenstand: ERM weitergemacht und entsprechende Abkürzungen dazu.
</commit_message>
<xml_diff>
--- a/Progress/Zwischenberichte Word/00_Abkürzungsverzeichnis.docx
+++ b/Progress/Zwischenberichte Word/00_Abkürzungsverzeichnis.docx
@@ -3,11 +3,27 @@
 <w:document xmlns:wpc="http://schemas.microsoft.com/office/word/2010/wordprocessingCanvas" xmlns:cx="http://schemas.microsoft.com/office/drawing/2014/chartex" xmlns:cx1="http://schemas.microsoft.com/office/drawing/2015/9/8/chartex" xmlns:cx2="http://schemas.microsoft.com/office/drawing/2015/10/21/chartex" xmlns:cx3="http://schemas.microsoft.com/office/drawing/2016/5/9/chartex" xmlns:cx4="http://schemas.microsoft.com/office/drawing/2016/5/10/chartex" xmlns:cx5="http://schemas.microsoft.com/office/drawing/2016/5/11/chartex" xmlns:mc="http://schemas.openxmlformats.org/markup-compatibility/2006" xmlns:o="urn:schemas-microsoft-com:office:office" xmlns:r="http://schemas.openxmlformats.org/officeDocument/2006/relationships" xmlns:m="http://schemas.openxmlformats.org/officeDocument/2006/math" xmlns:v="urn:schemas-microsoft-com:vml" xmlns:wp14="http://schemas.microsoft.com/office/word/2010/wordprocessingDrawing" xmlns:wp="http://schemas.openxmlformats.org/drawingml/2006/wordprocessingDrawing" xmlns:w10="urn:schemas-microsoft-com:office:word" xmlns:w="http://schemas.openxmlformats.org/wordprocessingml/2006/main" xmlns:w14="http://schemas.microsoft.com/office/word/2010/wordml" xmlns:w15="http://schemas.microsoft.com/office/word/2012/wordml" xmlns:w16se="http://schemas.microsoft.com/office/word/2015/wordml/symex" xmlns:wpg="http://schemas.microsoft.com/office/word/2010/wordprocessingGroup" xmlns:wpi="http://schemas.microsoft.com/office/word/2010/wordprocessingInk" xmlns:wne="http://schemas.microsoft.com/office/word/2006/wordml" xmlns:wps="http://schemas.microsoft.com/office/word/2010/wordprocessingShape" mc:Ignorable="w14 w15 w16se wp14">
   <w:body>
     <w:p>
-      <w:r>
+      <w:pPr>
+        <w:rPr>
+          <w:lang w:val="en-US"/>
+        </w:rPr>
+      </w:pPr>
+      <w:proofErr w:type="spellStart"/>
+      <w:r>
+        <w:rPr>
+          <w:lang w:val="en-US"/>
+        </w:rPr>
         <w:t>Abkürzungsverzeichnis</w:t>
       </w:r>
-    </w:p>
-    <w:p/>
+      <w:proofErr w:type="spellEnd"/>
+    </w:p>
+    <w:p>
+      <w:pPr>
+        <w:rPr>
+          <w:lang w:val="en-US"/>
+        </w:rPr>
+      </w:pPr>
+    </w:p>
     <w:p>
       <w:pPr>
         <w:rPr>
@@ -20,7 +36,6 @@
         </w:rPr>
         <w:t xml:space="preserve">COSEM – </w:t>
       </w:r>
-      <w:proofErr w:type="spellStart"/>
       <w:r>
         <w:rPr>
           <w:lang w:val="en-US"/>
@@ -31,14 +46,13 @@
         <w:rPr>
           <w:lang w:val="en-US"/>
         </w:rPr>
-        <w:t>ompanian</w:t>
-      </w:r>
-      <w:proofErr w:type="spellEnd"/>
-      <w:r>
-        <w:rPr>
-          <w:lang w:val="en-US"/>
-        </w:rPr>
-        <w:t xml:space="preserve"> </w:t>
+        <w:t>ompanio</w:t>
+      </w:r>
+      <w:r>
+        <w:rPr>
+          <w:lang w:val="en-US"/>
+        </w:rPr>
+        <w:t xml:space="preserve">n </w:t>
       </w:r>
       <w:r>
         <w:rPr>
@@ -80,103 +94,79 @@
     <w:p>
       <w:pPr>
         <w:rPr>
-          <w:lang w:val="de-DE"/>
-        </w:rPr>
-      </w:pPr>
-      <w:r>
-        <w:rPr>
-          <w:lang w:val="en-US"/>
-        </w:rPr>
-        <w:t xml:space="preserve">DLSM </w:t>
-      </w:r>
-      <w:r>
-        <w:rPr>
-          <w:lang w:val="en-US"/>
-        </w:rPr>
-        <w:t>–</w:t>
-      </w:r>
-      <w:r>
-        <w:rPr>
-          <w:lang w:val="en-US"/>
-        </w:rPr>
-        <w:t xml:space="preserve"> </w:t>
-      </w:r>
-      <w:r>
-        <w:rPr>
-          <w:lang w:val="de-DE"/>
-        </w:rPr>
-        <w:t>D</w:t>
-      </w:r>
-      <w:r>
-        <w:rPr>
-          <w:lang w:val="de-DE"/>
-        </w:rPr>
-        <w:t xml:space="preserve">evice </w:t>
-      </w:r>
-      <w:r>
-        <w:rPr>
-          <w:lang w:val="de-DE"/>
-        </w:rPr>
-        <w:t>L</w:t>
-      </w:r>
-      <w:r>
-        <w:rPr>
-          <w:lang w:val="de-DE"/>
-        </w:rPr>
-        <w:t xml:space="preserve">anguage </w:t>
-      </w:r>
-      <w:r>
-        <w:rPr>
-          <w:lang w:val="de-DE"/>
-        </w:rPr>
-        <w:t>M</w:t>
-      </w:r>
-      <w:r>
-        <w:rPr>
-          <w:lang w:val="de-DE"/>
-        </w:rPr>
-        <w:t>essagi</w:t>
+          <w:lang w:val="en-US"/>
+        </w:rPr>
+      </w:pPr>
+      <w:r>
+        <w:rPr>
+          <w:lang w:val="en-US"/>
+        </w:rPr>
+        <w:t xml:space="preserve">DLSM – </w:t>
+      </w:r>
+      <w:r>
+        <w:rPr>
+          <w:lang w:val="en-US"/>
+        </w:rPr>
+        <w:t>Device Lang</w:t>
       </w:r>
       <w:bookmarkStart w:id="0" w:name="_GoBack"/>
       <w:bookmarkEnd w:id="0"/>
       <w:r>
         <w:rPr>
-          <w:lang w:val="de-DE"/>
-        </w:rPr>
-        <w:t xml:space="preserve">ng </w:t>
-      </w:r>
-      <w:proofErr w:type="spellStart"/>
-      <w:r>
-        <w:rPr>
-          <w:lang w:val="de-DE"/>
-        </w:rPr>
-        <w:t>S</w:t>
-      </w:r>
-      <w:r>
-        <w:rPr>
-          <w:lang w:val="de-DE"/>
-        </w:rPr>
-        <w:t>pecification</w:t>
-      </w:r>
-      <w:proofErr w:type="spellEnd"/>
-    </w:p>
-    <w:p>
-      <w:pPr>
-        <w:rPr>
-          <w:lang w:val="en-US"/>
-        </w:rPr>
-      </w:pPr>
-      <w:r>
-        <w:rPr>
-          <w:lang w:val="en-US"/>
-        </w:rPr>
-        <w:t>MMS</w:t>
-      </w:r>
-      <w:r>
-        <w:rPr>
-          <w:lang w:val="en-US"/>
-        </w:rPr>
-        <w:t xml:space="preserve"> - </w:t>
+          <w:lang w:val="en-US"/>
+        </w:rPr>
+        <w:t>uage Messaging Specification</w:t>
+      </w:r>
+    </w:p>
+    <w:p>
+      <w:pPr>
+        <w:rPr>
+          <w:lang w:val="en-US"/>
+        </w:rPr>
+      </w:pPr>
+      <w:r>
+        <w:rPr>
+          <w:lang w:val="en-US"/>
+        </w:rPr>
+        <w:t xml:space="preserve">ETSI </w:t>
+      </w:r>
+      <w:r>
+        <w:rPr>
+          <w:lang w:val="en-US"/>
+        </w:rPr>
+        <w:t>– European Telecommunication Standards Institute</w:t>
+      </w:r>
+    </w:p>
+    <w:p>
+      <w:pPr>
+        <w:rPr>
+          <w:lang w:val="en-US"/>
+        </w:rPr>
+      </w:pPr>
+      <w:r>
+        <w:rPr>
+          <w:lang w:val="en-US"/>
+        </w:rPr>
+        <w:t xml:space="preserve">GDPR - </w:t>
+      </w:r>
+      <w:r>
+        <w:rPr>
+          <w:lang w:val="en-US"/>
+        </w:rPr>
+        <w:t>EU General Data Protection Regulation</w:t>
+      </w:r>
+    </w:p>
+    <w:p>
+      <w:pPr>
+        <w:rPr>
+          <w:lang w:val="en-US"/>
+        </w:rPr>
+      </w:pPr>
+      <w:r>
+        <w:rPr>
+          <w:lang w:val="en-US"/>
+        </w:rPr>
+        <w:t xml:space="preserve">MMS - </w:t>
       </w:r>
       <w:r>
         <w:rPr>
@@ -220,32 +210,20 @@
         <w:rPr>
           <w:lang w:val="en-US"/>
         </w:rPr>
-        <w:t>SML - Smart Message Language</w:t>
-      </w:r>
-      <w:r>
-        <w:rPr>
-          <w:lang w:val="en-US"/>
-        </w:rPr>
-        <w:t xml:space="preserve"> </w:t>
-      </w:r>
-    </w:p>
-    <w:p>
-      <w:pPr>
-        <w:rPr>
-          <w:lang w:val="en-US"/>
-        </w:rPr>
-      </w:pPr>
-      <w:r>
-        <w:rPr>
-          <w:lang w:val="en-US"/>
-        </w:rPr>
-        <w:t xml:space="preserve">SOAP </w:t>
-      </w:r>
-      <w:r>
-        <w:rPr>
-          <w:lang w:val="en-US"/>
-        </w:rPr>
-        <w:t xml:space="preserve">- </w:t>
+        <w:t xml:space="preserve">SML - Smart Message Language </w:t>
+      </w:r>
+    </w:p>
+    <w:p>
+      <w:pPr>
+        <w:rPr>
+          <w:lang w:val="en-US"/>
+        </w:rPr>
+      </w:pPr>
+      <w:r>
+        <w:rPr>
+          <w:lang w:val="en-US"/>
+        </w:rPr>
+        <w:t xml:space="preserve">SOAP - </w:t>
       </w:r>
       <w:r>
         <w:rPr>
@@ -274,7 +252,13 @@
         </w:rPr>
       </w:pPr>
     </w:p>
-    <w:p/>
+    <w:p>
+      <w:pPr>
+        <w:rPr>
+          <w:lang w:val="en-US"/>
+        </w:rPr>
+      </w:pPr>
+    </w:p>
     <w:sectPr>
       <w:pgSz w:w="11906" w:h="16838"/>
       <w:pgMar w:top="1417" w:right="1417" w:bottom="1134" w:left="1417" w:header="708" w:footer="708" w:gutter="0"/>

</xml_diff>

<commit_message>
Zwischenstand beim ERM Paket
</commit_message>
<xml_diff>
--- a/Progress/Zwischenberichte Word/00_Abkürzungsverzeichnis.docx
+++ b/Progress/Zwischenberichte Word/00_Abkürzungsverzeichnis.docx
@@ -3,44 +3,27 @@
 <w:document xmlns:wpc="http://schemas.microsoft.com/office/word/2010/wordprocessingCanvas" xmlns:cx="http://schemas.microsoft.com/office/drawing/2014/chartex" xmlns:cx1="http://schemas.microsoft.com/office/drawing/2015/9/8/chartex" xmlns:cx2="http://schemas.microsoft.com/office/drawing/2015/10/21/chartex" xmlns:cx3="http://schemas.microsoft.com/office/drawing/2016/5/9/chartex" xmlns:cx4="http://schemas.microsoft.com/office/drawing/2016/5/10/chartex" xmlns:cx5="http://schemas.microsoft.com/office/drawing/2016/5/11/chartex" xmlns:mc="http://schemas.openxmlformats.org/markup-compatibility/2006" xmlns:o="urn:schemas-microsoft-com:office:office" xmlns:r="http://schemas.openxmlformats.org/officeDocument/2006/relationships" xmlns:m="http://schemas.openxmlformats.org/officeDocument/2006/math" xmlns:v="urn:schemas-microsoft-com:vml" xmlns:wp14="http://schemas.microsoft.com/office/word/2010/wordprocessingDrawing" xmlns:wp="http://schemas.openxmlformats.org/drawingml/2006/wordprocessingDrawing" xmlns:w10="urn:schemas-microsoft-com:office:word" xmlns:w="http://schemas.openxmlformats.org/wordprocessingml/2006/main" xmlns:w14="http://schemas.microsoft.com/office/word/2010/wordml" xmlns:w15="http://schemas.microsoft.com/office/word/2012/wordml" xmlns:w16se="http://schemas.microsoft.com/office/word/2015/wordml/symex" xmlns:wpg="http://schemas.microsoft.com/office/word/2010/wordprocessingGroup" xmlns:wpi="http://schemas.microsoft.com/office/word/2010/wordprocessingInk" xmlns:wne="http://schemas.microsoft.com/office/word/2006/wordml" xmlns:wps="http://schemas.microsoft.com/office/word/2010/wordprocessingShape" mc:Ignorable="w14 w15 w16se wp14">
   <w:body>
     <w:p>
-      <w:pPr>
-        <w:rPr>
-          <w:lang w:val="en-US"/>
-        </w:rPr>
-      </w:pPr>
-      <w:proofErr w:type="spellStart"/>
-      <w:r>
-        <w:rPr>
-          <w:lang w:val="en-US"/>
-        </w:rPr>
+      <w:r>
         <w:t>Abkürzungsverzeichnis</w:t>
       </w:r>
-      <w:proofErr w:type="spellEnd"/>
-    </w:p>
-    <w:p>
-      <w:pPr>
-        <w:rPr>
-          <w:lang w:val="en-US"/>
-        </w:rPr>
-      </w:pPr>
-    </w:p>
-    <w:p>
-      <w:pPr>
-        <w:rPr>
-          <w:lang w:val="en-US"/>
-        </w:rPr>
-      </w:pPr>
-      <w:r>
-        <w:rPr>
-          <w:lang w:val="en-US"/>
-        </w:rPr>
-        <w:t xml:space="preserve">COSEM – </w:t>
-      </w:r>
-      <w:r>
-        <w:rPr>
-          <w:lang w:val="en-US"/>
-        </w:rPr>
-        <w:t>C</w:t>
+    </w:p>
+    <w:p/>
+    <w:p>
+      <w:r>
+        <w:t>AMCS - Advanced Meter Communication System</w:t>
+      </w:r>
+    </w:p>
+    <w:p>
+      <w:pPr>
+        <w:rPr>
+          <w:lang w:val="en-US"/>
+        </w:rPr>
+      </w:pPr>
+      <w:r>
+        <w:rPr>
+          <w:lang w:val="en-US"/>
+        </w:rPr>
+        <w:t>COSEM – C</w:t>
       </w:r>
       <w:r>
         <w:rPr>
@@ -52,152 +35,90 @@
         <w:rPr>
           <w:lang w:val="en-US"/>
         </w:rPr>
-        <w:t xml:space="preserve">n </w:t>
-      </w:r>
-      <w:r>
-        <w:rPr>
-          <w:lang w:val="en-US"/>
-        </w:rPr>
-        <w:t>S</w:t>
-      </w:r>
-      <w:r>
-        <w:rPr>
-          <w:lang w:val="en-US"/>
-        </w:rPr>
-        <w:t xml:space="preserve">pecification for </w:t>
-      </w:r>
-      <w:r>
-        <w:rPr>
-          <w:lang w:val="en-US"/>
-        </w:rPr>
-        <w:t>E</w:t>
-      </w:r>
-      <w:r>
-        <w:rPr>
-          <w:lang w:val="en-US"/>
-        </w:rPr>
-        <w:t xml:space="preserve">nergy </w:t>
-      </w:r>
-      <w:r>
-        <w:rPr>
-          <w:lang w:val="en-US"/>
-        </w:rPr>
-        <w:t>M</w:t>
-      </w:r>
-      <w:r>
-        <w:rPr>
-          <w:lang w:val="en-US"/>
-        </w:rPr>
-        <w:t>etering</w:t>
-      </w:r>
-    </w:p>
-    <w:p>
-      <w:pPr>
-        <w:rPr>
-          <w:lang w:val="en-US"/>
-        </w:rPr>
-      </w:pPr>
-      <w:r>
-        <w:rPr>
-          <w:lang w:val="en-US"/>
-        </w:rPr>
-        <w:t xml:space="preserve">DLSM – </w:t>
-      </w:r>
-      <w:r>
-        <w:rPr>
-          <w:lang w:val="en-US"/>
-        </w:rPr>
-        <w:t>Device Lang</w:t>
+        <w:t>n Specification for Energy Metering</w:t>
+      </w:r>
+    </w:p>
+    <w:p>
+      <w:r>
+        <w:t>DAVID-VO - Datenformat- und Verbrauchsinformationsdarstellungs Verordnung</w:t>
+      </w:r>
+    </w:p>
+    <w:p>
+      <w:pPr>
+        <w:rPr>
+          <w:lang w:val="en-US"/>
+        </w:rPr>
+      </w:pPr>
+      <w:r>
+        <w:rPr>
+          <w:lang w:val="en-US"/>
+        </w:rPr>
+        <w:t>DLSM – Device Language Messaging Specification</w:t>
+      </w:r>
+    </w:p>
+    <w:p>
+      <w:pPr>
+        <w:rPr>
+          <w:lang w:val="en-US"/>
+        </w:rPr>
+      </w:pPr>
+      <w:r>
+        <w:rPr>
+          <w:lang w:val="en-US"/>
+        </w:rPr>
+        <w:t>ETSI – European Telecommunication Standards Institute</w:t>
+      </w:r>
+    </w:p>
+    <w:p>
+      <w:pPr>
+        <w:rPr>
+          <w:lang w:val="en-US"/>
+        </w:rPr>
+      </w:pPr>
+      <w:r>
+        <w:rPr>
+          <w:lang w:val="en-US"/>
+        </w:rPr>
+        <w:t>GDPR - EU General Data Protection Regulation</w:t>
+      </w:r>
+    </w:p>
+    <w:p>
+      <w:r>
+        <w:t xml:space="preserve">IMA-VO - </w:t>
+      </w:r>
+      <w:r>
+        <w:t>Intelligente M</w:t>
+      </w:r>
+      <w:r>
+        <w:t>essgeräte-AnforderungsVO 2011</w:t>
       </w:r>
       <w:bookmarkStart w:id="0" w:name="_GoBack"/>
       <w:bookmarkEnd w:id="0"/>
-      <w:r>
-        <w:rPr>
-          <w:lang w:val="en-US"/>
-        </w:rPr>
-        <w:t>uage Messaging Specification</w:t>
-      </w:r>
-    </w:p>
-    <w:p>
-      <w:pPr>
-        <w:rPr>
-          <w:lang w:val="en-US"/>
-        </w:rPr>
-      </w:pPr>
-      <w:r>
-        <w:rPr>
-          <w:lang w:val="en-US"/>
-        </w:rPr>
-        <w:t xml:space="preserve">ETSI </w:t>
-      </w:r>
-      <w:r>
-        <w:rPr>
-          <w:lang w:val="en-US"/>
-        </w:rPr>
-        <w:t>– European Telecommunication Standards Institute</w:t>
-      </w:r>
-    </w:p>
-    <w:p>
-      <w:pPr>
-        <w:rPr>
-          <w:lang w:val="en-US"/>
-        </w:rPr>
-      </w:pPr>
-      <w:r>
-        <w:rPr>
-          <w:lang w:val="en-US"/>
-        </w:rPr>
-        <w:t xml:space="preserve">GDPR - </w:t>
-      </w:r>
-      <w:r>
-        <w:rPr>
-          <w:lang w:val="en-US"/>
-        </w:rPr>
-        <w:t>EU General Data Protection Regulation</w:t>
-      </w:r>
-    </w:p>
-    <w:p>
-      <w:pPr>
-        <w:rPr>
-          <w:lang w:val="en-US"/>
-        </w:rPr>
-      </w:pPr>
-      <w:r>
-        <w:rPr>
-          <w:lang w:val="en-US"/>
-        </w:rPr>
-        <w:t xml:space="preserve">MMS - </w:t>
-      </w:r>
-      <w:r>
-        <w:rPr>
-          <w:lang w:val="en-US"/>
-        </w:rPr>
-        <w:t>Manufacturing Messaging Specification</w:t>
-      </w:r>
-    </w:p>
-    <w:p>
-      <w:pPr>
-        <w:rPr>
-          <w:lang w:val="en-US"/>
-        </w:rPr>
-      </w:pPr>
-      <w:r>
-        <w:rPr>
-          <w:lang w:val="en-US"/>
-        </w:rPr>
-        <w:t xml:space="preserve">RBAC - </w:t>
-      </w:r>
-      <w:r>
-        <w:rPr>
-          <w:lang w:val="en-US"/>
-        </w:rPr>
-        <w:t>Role Based Access Control</w:t>
-      </w:r>
-      <w:r>
-        <w:rPr>
-          <w:lang w:val="en-US"/>
-        </w:rPr>
-        <w:t xml:space="preserve"> </w:t>
+    </w:p>
+    <w:p>
+      <w:r>
+        <w:rPr>
+          <w:lang w:val="en-US"/>
+        </w:rPr>
+        <w:t>MMS - Manufacturing Messaging Specification</w:t>
+      </w:r>
+    </w:p>
+    <w:p>
+      <w:r>
+        <w:t>OBIS - Object identification system, entsprechend der EN 62056-01</w:t>
+      </w:r>
+    </w:p>
+    <w:p>
+      <w:pPr>
+        <w:rPr>
+          <w:lang w:val="en-US"/>
+        </w:rPr>
+      </w:pPr>
+      <w:r>
+        <w:rPr>
+          <w:lang w:val="en-US"/>
+        </w:rPr>
+        <w:t xml:space="preserve">RBAC - Role Based Access Control </w:t>
       </w:r>
     </w:p>
     <w:p>
@@ -214,51 +135,13 @@
       </w:r>
     </w:p>
     <w:p>
-      <w:pPr>
-        <w:rPr>
-          <w:lang w:val="en-US"/>
-        </w:rPr>
-      </w:pPr>
-      <w:r>
-        <w:rPr>
-          <w:lang w:val="en-US"/>
-        </w:rPr>
-        <w:t xml:space="preserve">SOAP - </w:t>
-      </w:r>
-      <w:r>
-        <w:rPr>
-          <w:lang w:val="en-US"/>
-        </w:rPr>
-        <w:t>Si</w:t>
-      </w:r>
-      <w:r>
-        <w:rPr>
-          <w:lang w:val="en-US"/>
-        </w:rPr>
-        <w:t>mple Object Access Protocol</w:t>
-      </w:r>
-    </w:p>
-    <w:p>
-      <w:pPr>
-        <w:rPr>
-          <w:lang w:val="en-US"/>
-        </w:rPr>
-      </w:pPr>
-    </w:p>
-    <w:p>
-      <w:pPr>
-        <w:rPr>
-          <w:lang w:val="en-US"/>
-        </w:rPr>
-      </w:pPr>
-    </w:p>
-    <w:p>
-      <w:pPr>
-        <w:rPr>
-          <w:lang w:val="en-US"/>
-        </w:rPr>
-      </w:pPr>
-    </w:p>
+      <w:r>
+        <w:t>SOAP - Simple Object Access Protocol</w:t>
+      </w:r>
+    </w:p>
+    <w:p/>
+    <w:p/>
+    <w:p/>
     <w:sectPr>
       <w:pgSz w:w="11906" w:h="16838"/>
       <w:pgMar w:top="1417" w:right="1417" w:bottom="1134" w:left="1417" w:header="708" w:footer="708" w:gutter="0"/>

</xml_diff>

<commit_message>
Erm mit dem Modeler dazu, ich werde aber die MySQL Workbench verwenden. Systemarchitektur begonnen.
</commit_message>
<xml_diff>
--- a/Progress/Zwischenberichte Word/00_Abkürzungsverzeichnis.docx
+++ b/Progress/Zwischenberichte Word/00_Abkürzungsverzeichnis.docx
@@ -10,7 +10,15 @@
     <w:p/>
     <w:p>
       <w:r>
-        <w:t>AMCS - Advanced Meter Communication System</w:t>
+        <w:t xml:space="preserve">AMCS - </w:t>
+      </w:r>
+      <w:proofErr w:type="spellStart"/>
+      <w:r>
+        <w:t>Advanced</w:t>
+      </w:r>
+      <w:proofErr w:type="spellEnd"/>
+      <w:r>
+        <w:t xml:space="preserve"> Meter Communication System</w:t>
       </w:r>
     </w:p>
     <w:p>
@@ -40,7 +48,15 @@
     </w:p>
     <w:p>
       <w:r>
-        <w:t>DAVID-VO - Datenformat- und Verbrauchsinformationsdarstellungs Verordnung</w:t>
+        <w:t xml:space="preserve">DAVID-VO - Datenformat- und </w:t>
+      </w:r>
+      <w:proofErr w:type="spellStart"/>
+      <w:r>
+        <w:t>Verbrauchsinformationsdarstellungs</w:t>
+      </w:r>
+      <w:proofErr w:type="spellEnd"/>
+      <w:r>
+        <w:t xml:space="preserve"> Verordnung</w:t>
       </w:r>
     </w:p>
     <w:p>
@@ -70,32 +86,66 @@
       </w:r>
     </w:p>
     <w:p>
-      <w:pPr>
-        <w:rPr>
-          <w:lang w:val="en-US"/>
-        </w:rPr>
-      </w:pPr>
-      <w:r>
-        <w:rPr>
-          <w:lang w:val="en-US"/>
-        </w:rPr>
-        <w:t>GDPR - EU General Data Protection Regulation</w:t>
-      </w:r>
-    </w:p>
-    <w:p>
-      <w:r>
-        <w:t xml:space="preserve">IMA-VO - </w:t>
-      </w:r>
-      <w:r>
-        <w:t>Intelligente M</w:t>
-      </w:r>
-      <w:r>
-        <w:t>essgeräte-AnforderungsVO 2011</w:t>
+      <w:r>
+        <w:t xml:space="preserve">JRZ - Josef </w:t>
+      </w:r>
+      <w:proofErr w:type="spellStart"/>
+      <w:r>
+        <w:t>Ressel</w:t>
+      </w:r>
+      <w:proofErr w:type="spellEnd"/>
+      <w:r>
+        <w:t xml:space="preserve"> Zentrum für Anwenderorientierte Smart </w:t>
+      </w:r>
+      <w:proofErr w:type="spellStart"/>
+      <w:r>
+        <w:t>Grid</w:t>
+      </w:r>
+      <w:proofErr w:type="spellEnd"/>
+      <w:r>
+        <w:t xml:space="preserve"> Privacy, Sicherheit und Steuerung</w:t>
       </w:r>
       <w:bookmarkStart w:id="0" w:name="_GoBack"/>
       <w:bookmarkEnd w:id="0"/>
     </w:p>
     <w:p>
+      <w:pPr>
+        <w:rPr>
+          <w:lang w:val="en-US"/>
+        </w:rPr>
+      </w:pPr>
+      <w:r>
+        <w:rPr>
+          <w:lang w:val="en-US"/>
+        </w:rPr>
+        <w:t>GDPR - EU General Data Protection Regulation</w:t>
+      </w:r>
+    </w:p>
+    <w:p>
+      <w:r>
+        <w:t xml:space="preserve">IMA-VO - </w:t>
+      </w:r>
+      <w:r>
+        <w:t>Intelligente M</w:t>
+      </w:r>
+      <w:r>
+        <w:t>essgeräte-</w:t>
+      </w:r>
+      <w:proofErr w:type="spellStart"/>
+      <w:r>
+        <w:t>AnforderungsVO</w:t>
+      </w:r>
+      <w:proofErr w:type="spellEnd"/>
+      <w:r>
+        <w:t xml:space="preserve"> 2011</w:t>
+      </w:r>
+    </w:p>
+    <w:p>
+      <w:pPr>
+        <w:rPr>
+          <w:lang w:val="en-US"/>
+        </w:rPr>
+      </w:pPr>
       <w:r>
         <w:rPr>
           <w:lang w:val="en-US"/>
@@ -104,8 +154,30 @@
       </w:r>
     </w:p>
     <w:p>
-      <w:r>
-        <w:t>OBIS - Object identification system, entsprechend der EN 62056-01</w:t>
+      <w:pPr>
+        <w:rPr>
+          <w:lang w:val="en-US"/>
+        </w:rPr>
+      </w:pPr>
+      <w:r>
+        <w:rPr>
+          <w:lang w:val="en-US"/>
+        </w:rPr>
+        <w:t xml:space="preserve">OBIS - Object identification system, </w:t>
+      </w:r>
+      <w:proofErr w:type="spellStart"/>
+      <w:r>
+        <w:rPr>
+          <w:lang w:val="en-US"/>
+        </w:rPr>
+        <w:t>entsprechend</w:t>
+      </w:r>
+      <w:proofErr w:type="spellEnd"/>
+      <w:r>
+        <w:rPr>
+          <w:lang w:val="en-US"/>
+        </w:rPr>
+        <w:t xml:space="preserve"> der EN 62056-01</w:t>
       </w:r>
     </w:p>
     <w:p>
@@ -136,7 +208,15 @@
     </w:p>
     <w:p>
       <w:r>
-        <w:t>SOAP - Simple Object Access Protocol</w:t>
+        <w:t xml:space="preserve">SOAP - Simple </w:t>
+      </w:r>
+      <w:proofErr w:type="spellStart"/>
+      <w:r>
+        <w:t>Object</w:t>
+      </w:r>
+      <w:proofErr w:type="spellEnd"/>
+      <w:r>
+        <w:t xml:space="preserve"> Access Protocol</w:t>
       </w:r>
     </w:p>
     <w:p/>

</xml_diff>

<commit_message>
ERM Arbeitspaket ist fertig, Rollendefinition angefangen und Abweichungen Plan-Ist begonnen.
</commit_message>
<xml_diff>
--- a/Progress/Zwischenberichte Word/00_Abkürzungsverzeichnis.docx
+++ b/Progress/Zwischenberichte Word/00_Abkürzungsverzeichnis.docx
@@ -105,93 +105,103 @@
       <w:r>
         <w:t xml:space="preserve"> Privacy, Sicherheit und Steuerung</w:t>
       </w:r>
+    </w:p>
+    <w:p>
+      <w:pPr>
+        <w:rPr>
+          <w:lang w:val="en-US"/>
+        </w:rPr>
+      </w:pPr>
+      <w:r>
+        <w:rPr>
+          <w:lang w:val="en-US"/>
+        </w:rPr>
+        <w:t>GDPR - EU General Data Protection Regulation</w:t>
+      </w:r>
+    </w:p>
+    <w:p>
+      <w:r>
+        <w:t xml:space="preserve">IMA-VO - </w:t>
+      </w:r>
+      <w:r>
+        <w:t>Intelligente M</w:t>
+      </w:r>
+      <w:r>
+        <w:t>essgeräte-</w:t>
+      </w:r>
+      <w:proofErr w:type="spellStart"/>
+      <w:r>
+        <w:t>AnforderungsVO</w:t>
+      </w:r>
+      <w:proofErr w:type="spellEnd"/>
+      <w:r>
+        <w:t xml:space="preserve"> 2011</w:t>
+      </w:r>
+    </w:p>
+    <w:p>
+      <w:pPr>
+        <w:rPr>
+          <w:lang w:val="en-US"/>
+        </w:rPr>
+      </w:pPr>
+      <w:r>
+        <w:rPr>
+          <w:lang w:val="en-US"/>
+        </w:rPr>
+        <w:t>MMS - Manufacturing Messaging Specification</w:t>
+      </w:r>
+    </w:p>
+    <w:p>
+      <w:r>
+        <w:t xml:space="preserve">OBIS - </w:t>
+      </w:r>
+      <w:proofErr w:type="spellStart"/>
+      <w:r>
+        <w:t>Object</w:t>
+      </w:r>
+      <w:proofErr w:type="spellEnd"/>
+      <w:r>
+        <w:t xml:space="preserve"> </w:t>
+      </w:r>
+      <w:proofErr w:type="spellStart"/>
+      <w:r>
+        <w:t>identification</w:t>
+      </w:r>
+      <w:proofErr w:type="spellEnd"/>
+      <w:r>
+        <w:t xml:space="preserve"> </w:t>
+      </w:r>
+      <w:proofErr w:type="spellStart"/>
+      <w:r>
+        <w:t>system</w:t>
+      </w:r>
+      <w:proofErr w:type="spellEnd"/>
+      <w:r>
+        <w:t>, entsprechend der EN 62056-01</w:t>
+      </w:r>
+    </w:p>
+    <w:p>
+      <w:r>
+        <w:t xml:space="preserve">OSGB - </w:t>
+      </w:r>
+      <w:r>
+        <w:t>Open Smart Grid Protocol</w:t>
+      </w:r>
+    </w:p>
+    <w:p>
+      <w:pPr>
+        <w:rPr>
+          <w:lang w:val="en-US"/>
+        </w:rPr>
+      </w:pPr>
+      <w:r>
+        <w:rPr>
+          <w:lang w:val="en-US"/>
+        </w:rPr>
+        <w:t xml:space="preserve">RBAC - Role Based Access Control </w:t>
+      </w:r>
       <w:bookmarkStart w:id="0" w:name="_GoBack"/>
       <w:bookmarkEnd w:id="0"/>
-    </w:p>
-    <w:p>
-      <w:pPr>
-        <w:rPr>
-          <w:lang w:val="en-US"/>
-        </w:rPr>
-      </w:pPr>
-      <w:r>
-        <w:rPr>
-          <w:lang w:val="en-US"/>
-        </w:rPr>
-        <w:t>GDPR - EU General Data Protection Regulation</w:t>
-      </w:r>
-    </w:p>
-    <w:p>
-      <w:r>
-        <w:t xml:space="preserve">IMA-VO - </w:t>
-      </w:r>
-      <w:r>
-        <w:t>Intelligente M</w:t>
-      </w:r>
-      <w:r>
-        <w:t>essgeräte-</w:t>
-      </w:r>
-      <w:proofErr w:type="spellStart"/>
-      <w:r>
-        <w:t>AnforderungsVO</w:t>
-      </w:r>
-      <w:proofErr w:type="spellEnd"/>
-      <w:r>
-        <w:t xml:space="preserve"> 2011</w:t>
-      </w:r>
-    </w:p>
-    <w:p>
-      <w:pPr>
-        <w:rPr>
-          <w:lang w:val="en-US"/>
-        </w:rPr>
-      </w:pPr>
-      <w:r>
-        <w:rPr>
-          <w:lang w:val="en-US"/>
-        </w:rPr>
-        <w:t>MMS - Manufacturing Messaging Specification</w:t>
-      </w:r>
-    </w:p>
-    <w:p>
-      <w:pPr>
-        <w:rPr>
-          <w:lang w:val="en-US"/>
-        </w:rPr>
-      </w:pPr>
-      <w:r>
-        <w:rPr>
-          <w:lang w:val="en-US"/>
-        </w:rPr>
-        <w:t xml:space="preserve">OBIS - Object identification system, </w:t>
-      </w:r>
-      <w:proofErr w:type="spellStart"/>
-      <w:r>
-        <w:rPr>
-          <w:lang w:val="en-US"/>
-        </w:rPr>
-        <w:t>entsprechend</w:t>
-      </w:r>
-      <w:proofErr w:type="spellEnd"/>
-      <w:r>
-        <w:rPr>
-          <w:lang w:val="en-US"/>
-        </w:rPr>
-        <w:t xml:space="preserve"> der EN 62056-01</w:t>
-      </w:r>
-    </w:p>
-    <w:p>
-      <w:pPr>
-        <w:rPr>
-          <w:lang w:val="en-US"/>
-        </w:rPr>
-      </w:pPr>
-      <w:r>
-        <w:rPr>
-          <w:lang w:val="en-US"/>
-        </w:rPr>
-        <w:t xml:space="preserve">RBAC - Role Based Access Control </w:t>
-      </w:r>
     </w:p>
     <w:p>
       <w:pPr>

</xml_diff>

<commit_message>
bis Kapitel 2.2 Fehler ausgebessert
</commit_message>
<xml_diff>
--- a/Progress/Zwischenberichte Word/00_Abkürzungsverzeichnis.docx
+++ b/Progress/Zwischenberichte Word/00_Abkürzungsverzeichnis.docx
@@ -22,29 +22,44 @@
       </w:r>
     </w:p>
     <w:p>
-      <w:pPr>
-        <w:rPr>
-          <w:lang w:val="en-US"/>
-        </w:rPr>
-      </w:pPr>
-      <w:r>
-        <w:rPr>
-          <w:lang w:val="en-US"/>
-        </w:rPr>
+      <w:r>
         <w:t>COSEM – C</w:t>
       </w:r>
       <w:r>
-        <w:rPr>
-          <w:lang w:val="en-US"/>
-        </w:rPr>
         <w:t>ompanio</w:t>
       </w:r>
       <w:r>
-        <w:rPr>
-          <w:lang w:val="en-US"/>
-        </w:rPr>
-        <w:t>n Specification for Energy Metering</w:t>
-      </w:r>
+        <w:t xml:space="preserve">n </w:t>
+      </w:r>
+      <w:proofErr w:type="spellStart"/>
+      <w:r>
+        <w:t>Specification</w:t>
+      </w:r>
+      <w:proofErr w:type="spellEnd"/>
+      <w:r>
+        <w:t xml:space="preserve"> </w:t>
+      </w:r>
+      <w:proofErr w:type="spellStart"/>
+      <w:r>
+        <w:t>for</w:t>
+      </w:r>
+      <w:proofErr w:type="spellEnd"/>
+      <w:r>
+        <w:t xml:space="preserve"> </w:t>
+      </w:r>
+      <w:proofErr w:type="spellStart"/>
+      <w:r>
+        <w:t>Energy</w:t>
+      </w:r>
+      <w:proofErr w:type="spellEnd"/>
+      <w:r>
+        <w:t xml:space="preserve"> </w:t>
+      </w:r>
+      <w:proofErr w:type="spellStart"/>
+      <w:r>
+        <w:t>Metering</w:t>
+      </w:r>
+      <w:proofErr w:type="spellEnd"/>
     </w:p>
     <w:p>
       <w:r>
@@ -60,29 +75,26 @@
       </w:r>
     </w:p>
     <w:p>
-      <w:pPr>
-        <w:rPr>
-          <w:lang w:val="en-US"/>
-        </w:rPr>
-      </w:pPr>
-      <w:r>
-        <w:rPr>
-          <w:lang w:val="en-US"/>
-        </w:rPr>
-        <w:t>DLSM – Device Language Messaging Specification</w:t>
-      </w:r>
-    </w:p>
-    <w:p>
-      <w:pPr>
-        <w:rPr>
-          <w:lang w:val="en-US"/>
-        </w:rPr>
-      </w:pPr>
-      <w:r>
-        <w:rPr>
-          <w:lang w:val="en-US"/>
-        </w:rPr>
-        <w:t>ETSI – European Telecommunication Standards Institute</w:t>
+      <w:r>
+        <w:t xml:space="preserve">DLSM – Device Language Messaging </w:t>
+      </w:r>
+      <w:proofErr w:type="spellStart"/>
+      <w:r>
+        <w:t>Specification</w:t>
+      </w:r>
+      <w:proofErr w:type="spellEnd"/>
+    </w:p>
+    <w:p>
+      <w:r>
+        <w:t xml:space="preserve">ETSI – European </w:t>
+      </w:r>
+      <w:proofErr w:type="spellStart"/>
+      <w:r>
+        <w:t>Telecommunication</w:t>
+      </w:r>
+      <w:proofErr w:type="spellEnd"/>
+      <w:r>
+        <w:t xml:space="preserve"> Standards Institute</w:t>
       </w:r>
     </w:p>
     <w:p>
@@ -107,27 +119,26 @@
       </w:r>
     </w:p>
     <w:p>
-      <w:pPr>
-        <w:rPr>
-          <w:lang w:val="en-US"/>
-        </w:rPr>
-      </w:pPr>
-      <w:r>
-        <w:rPr>
-          <w:lang w:val="en-US"/>
-        </w:rPr>
-        <w:t>GDPR - EU General Data Protection Regulation</w:t>
-      </w:r>
-    </w:p>
-    <w:p>
-      <w:r>
-        <w:t xml:space="preserve">IMA-VO - </w:t>
-      </w:r>
-      <w:r>
-        <w:t>Intelligente M</w:t>
-      </w:r>
-      <w:r>
-        <w:t>essgeräte-</w:t>
+      <w:r>
+        <w:t>JRZSMDB – JRZ – Smart Meter Messwertdatenbank</w:t>
+      </w:r>
+    </w:p>
+    <w:p>
+      <w:r>
+        <w:t xml:space="preserve">GDPR - EU General Data </w:t>
+      </w:r>
+      <w:proofErr w:type="spellStart"/>
+      <w:r>
+        <w:t>Protection</w:t>
+      </w:r>
+      <w:proofErr w:type="spellEnd"/>
+      <w:r>
+        <w:t xml:space="preserve"> Regulation</w:t>
+      </w:r>
+    </w:p>
+    <w:p>
+      <w:r>
+        <w:t>IMA-VO - Intelligente Messgeräte-</w:t>
       </w:r>
       <w:proofErr w:type="spellStart"/>
       <w:r>
@@ -139,80 +150,88 @@
       </w:r>
     </w:p>
     <w:p>
-      <w:pPr>
-        <w:rPr>
-          <w:lang w:val="en-US"/>
-        </w:rPr>
-      </w:pPr>
-      <w:r>
-        <w:rPr>
-          <w:lang w:val="en-US"/>
-        </w:rPr>
-        <w:t>MMS - Manufacturing Messaging Specification</w:t>
-      </w:r>
-    </w:p>
-    <w:p>
-      <w:r>
-        <w:t xml:space="preserve">OBIS - </w:t>
-      </w:r>
-      <w:proofErr w:type="spellStart"/>
-      <w:r>
-        <w:t>Object</w:t>
-      </w:r>
-      <w:proofErr w:type="spellEnd"/>
-      <w:r>
-        <w:t xml:space="preserve"> </w:t>
-      </w:r>
-      <w:proofErr w:type="spellStart"/>
-      <w:r>
-        <w:t>identification</w:t>
-      </w:r>
-      <w:proofErr w:type="spellEnd"/>
-      <w:r>
-        <w:t xml:space="preserve"> </w:t>
-      </w:r>
-      <w:proofErr w:type="spellStart"/>
-      <w:r>
-        <w:t>system</w:t>
-      </w:r>
-      <w:proofErr w:type="spellEnd"/>
-      <w:r>
-        <w:t>, entsprechend der EN 62056-01</w:t>
-      </w:r>
-    </w:p>
-    <w:p>
-      <w:r>
-        <w:t xml:space="preserve">OSGB - </w:t>
-      </w:r>
-      <w:r>
-        <w:t>Open Smart Grid Protocol</w:t>
-      </w:r>
-    </w:p>
-    <w:p>
-      <w:pPr>
-        <w:rPr>
-          <w:lang w:val="en-US"/>
-        </w:rPr>
-      </w:pPr>
-      <w:r>
-        <w:rPr>
-          <w:lang w:val="en-US"/>
-        </w:rPr>
-        <w:t xml:space="preserve">RBAC - Role Based Access Control </w:t>
+      <w:r>
+        <w:t xml:space="preserve">MMS - Manufacturing Messaging </w:t>
+      </w:r>
+      <w:proofErr w:type="spellStart"/>
+      <w:r>
+        <w:t>Specification</w:t>
       </w:r>
       <w:bookmarkStart w:id="0" w:name="_GoBack"/>
       <w:bookmarkEnd w:id="0"/>
-    </w:p>
-    <w:p>
-      <w:pPr>
-        <w:rPr>
-          <w:lang w:val="en-US"/>
-        </w:rPr>
-      </w:pPr>
-      <w:r>
-        <w:rPr>
-          <w:lang w:val="en-US"/>
-        </w:rPr>
+      <w:proofErr w:type="spellEnd"/>
+    </w:p>
+    <w:p>
+      <w:r>
+        <w:t xml:space="preserve">OBIS - </w:t>
+      </w:r>
+      <w:proofErr w:type="spellStart"/>
+      <w:r>
+        <w:t>Object</w:t>
+      </w:r>
+      <w:proofErr w:type="spellEnd"/>
+      <w:r>
+        <w:t xml:space="preserve"> </w:t>
+      </w:r>
+      <w:proofErr w:type="spellStart"/>
+      <w:r>
+        <w:t>identification</w:t>
+      </w:r>
+      <w:proofErr w:type="spellEnd"/>
+      <w:r>
+        <w:t xml:space="preserve"> </w:t>
+      </w:r>
+      <w:proofErr w:type="spellStart"/>
+      <w:r>
+        <w:t>system</w:t>
+      </w:r>
+      <w:proofErr w:type="spellEnd"/>
+      <w:r>
+        <w:t>, entsprechend der EN 62056-01</w:t>
+      </w:r>
+    </w:p>
+    <w:p>
+      <w:r>
+        <w:t>OSG</w:t>
+      </w:r>
+      <w:r>
+        <w:t>P</w:t>
+      </w:r>
+      <w:r>
+        <w:t xml:space="preserve"> - Open Smart </w:t>
+      </w:r>
+      <w:proofErr w:type="spellStart"/>
+      <w:r>
+        <w:t>Grid</w:t>
+      </w:r>
+      <w:proofErr w:type="spellEnd"/>
+      <w:r>
+        <w:t xml:space="preserve"> Protocol</w:t>
+      </w:r>
+    </w:p>
+    <w:p>
+      <w:r>
+        <w:t xml:space="preserve">RBAC - </w:t>
+      </w:r>
+      <w:proofErr w:type="spellStart"/>
+      <w:r>
+        <w:t>Role</w:t>
+      </w:r>
+      <w:proofErr w:type="spellEnd"/>
+      <w:r>
+        <w:t xml:space="preserve"> </w:t>
+      </w:r>
+      <w:proofErr w:type="spellStart"/>
+      <w:r>
+        <w:t>Based</w:t>
+      </w:r>
+      <w:proofErr w:type="spellEnd"/>
+      <w:r>
+        <w:t xml:space="preserve"> Access Control </w:t>
+      </w:r>
+    </w:p>
+    <w:p>
+      <w:r>
         <w:t xml:space="preserve">SML - Smart Message Language </w:t>
       </w:r>
     </w:p>

</xml_diff>